<commit_message>
Modified resume and resp
</commit_message>
<xml_diff>
--- a/src/resume/Vicky Gupta.docx
+++ b/src/resume/Vicky Gupta.docx
@@ -167,7 +167,25 @@
           <w:szCs w:val="18"/>
           <w:highlight w:val="white"/>
         </w:rPr>
-        <w:t>Logical Software Engineer with 2 years of experience. Skilled in development, testing &amp; debugging. Strong work-ethic, communicator, proactive and multitasker with organized, detail-oriented approach. Conducts comprehensive analysis to identify data/process failure issues. Proficient in documentation and Solution deployments.</w:t>
+        <w:t>Logical Software Engineer with 2</w:t>
+      </w:r>
+      <w:r>
+        <w:rPr>
+          <w:rFonts w:ascii="Arial" w:eastAsia="Arial" w:hAnsi="Arial" w:cs="Arial"/>
+          <w:sz w:val="18"/>
+          <w:szCs w:val="18"/>
+          <w:highlight w:val="white"/>
+        </w:rPr>
+        <w:t>+</w:t>
+      </w:r>
+      <w:r>
+        <w:rPr>
+          <w:rFonts w:ascii="Arial" w:eastAsia="Arial" w:hAnsi="Arial" w:cs="Arial"/>
+          <w:sz w:val="18"/>
+          <w:szCs w:val="18"/>
+          <w:highlight w:val="white"/>
+        </w:rPr>
+        <w:t xml:space="preserve"> years of experience. Skilled in development, testing &amp; debugging. Strong work-ethic, communicator, proactive and multitasker with organized, detail-oriented approach. Conducts comprehensive analysis to identify data/process failure issues. Proficient in documentation and Solution deployments.</w:t>
       </w:r>
     </w:p>
     <w:p>
@@ -390,7 +408,23 @@
           <w:sz w:val="18"/>
           <w:szCs w:val="18"/>
         </w:rPr>
-        <w:t xml:space="preserve">Microsoft Azure Data Factory, SQL, React JS, .NET MVC, C#, </w:t>
+        <w:t>Microsoft Azure Data Factory</w:t>
+      </w:r>
+      <w:r>
+        <w:rPr>
+          <w:rFonts w:ascii="Arial" w:eastAsia="Arial" w:hAnsi="Arial" w:cs="Arial"/>
+          <w:sz w:val="18"/>
+          <w:szCs w:val="18"/>
+        </w:rPr>
+        <w:t>, Azure Logic Apps</w:t>
+      </w:r>
+      <w:r>
+        <w:rPr>
+          <w:rFonts w:ascii="Arial" w:eastAsia="Arial" w:hAnsi="Arial" w:cs="Arial"/>
+          <w:sz w:val="18"/>
+          <w:szCs w:val="18"/>
+        </w:rPr>
+        <w:t xml:space="preserve">, SQL, React JS, .NET MVC, C#, </w:t>
       </w:r>
       <w:r>
         <w:rPr>
@@ -1329,6 +1363,29 @@
           <w:szCs w:val="18"/>
         </w:rPr>
         <w:t>.</w:t>
+      </w:r>
+    </w:p>
+    <w:p>
+      <w:pPr>
+        <w:numPr>
+          <w:ilvl w:val="0"/>
+          <w:numId w:val="2"/>
+        </w:numPr>
+        <w:spacing w:after="0" w:line="240" w:lineRule="auto"/>
+        <w:rPr>
+          <w:rFonts w:ascii="Arial" w:hAnsi="Arial" w:cs="Arial"/>
+          <w:b/>
+          <w:sz w:val="18"/>
+          <w:szCs w:val="18"/>
+        </w:rPr>
+      </w:pPr>
+      <w:r>
+        <w:rPr>
+          <w:rFonts w:ascii="Arial" w:eastAsia="Arial" w:hAnsi="Arial" w:cs="Arial"/>
+          <w:sz w:val="18"/>
+          <w:szCs w:val="18"/>
+        </w:rPr>
+        <w:t>Leveraged Azure Logic Apps with ADF Pipelines to notify users about ETL completion and necessary attachments.</w:t>
       </w:r>
     </w:p>
     <w:p>

</xml_diff>